<commit_message>
last updates i hope
</commit_message>
<xml_diff>
--- a/Курсовой проект, Вепрёв.docx
+++ b/Курсовой проект, Вепрёв.docx
@@ -3814,10 +3814,10 @@
           <w:lang w:eastAsia="ru-RU"/>
         </w:rPr>
         <w:drawing>
-          <wp:inline distT="0" distB="0" distL="0" distR="0" wp14:anchorId="70DECD27" wp14:editId="577F7615">
-            <wp:extent cx="5299023" cy="2181008"/>
+          <wp:inline distT="0" distB="0" distL="0" distR="0" wp14:anchorId="5BF07A71" wp14:editId="427C1FFB">
+            <wp:extent cx="6212695" cy="2062264"/>
             <wp:effectExtent l="0" t="0" r="0" b="0"/>
-            <wp:docPr id="14" name="Рисунок 14"/>
+            <wp:docPr id="6" name="Рисунок 6"/>
             <wp:cNvGraphicFramePr>
               <a:graphicFrameLocks xmlns:a="http://schemas.openxmlformats.org/drawingml/2006/main" noChangeAspect="1"/>
             </wp:cNvGraphicFramePr>
@@ -3830,13 +3830,13 @@
                   </pic:nvPicPr>
                   <pic:blipFill rotWithShape="1">
                     <a:blip r:embed="rId10"/>
-                    <a:srcRect t="16829"/>
+                    <a:srcRect t="2266"/>
                     <a:stretch/>
                   </pic:blipFill>
                   <pic:spPr bwMode="auto">
                     <a:xfrm>
                       <a:off x="0" y="0"/>
-                      <a:ext cx="5315446" cy="2187767"/>
+                      <a:ext cx="6222666" cy="2065574"/>
                     </a:xfrm>
                     <a:prstGeom prst="rect">
                       <a:avLst/>

</xml_diff>